<commit_message>
Lab - Day 1
</commit_message>
<xml_diff>
--- a/Day1/Lab1_3.docx
+++ b/Day1/Lab1_3.docx
@@ -78,7 +78,7 @@
         <w:t xml:space="preserve">Azure </w:t>
       </w:r>
       <w:r>
-        <w:t>Blob Storage</w:t>
+        <w:t>Data Lake Gen</w:t>
       </w:r>
     </w:p>
     <w:p>
@@ -137,12 +137,13 @@
         <w:t>Sink/destination</w:t>
       </w:r>
       <w:r>
-        <w:t xml:space="preserve"> is Azure </w:t>
-      </w:r>
-      <w:r>
-        <w:t>Blob Storage</w:t>
-      </w:r>
-    </w:p>
+        <w:t xml:space="preserve"> is </w:t>
+      </w:r>
+      <w:r>
+        <w:t>Azure Data Lake Gen</w:t>
+      </w:r>
+    </w:p>
+    <w:p/>
     <w:p>
       <w:pPr>
         <w:rPr>
@@ -221,7 +222,21 @@
           <w:b/>
           <w:bCs/>
         </w:rPr>
-        <w:t xml:space="preserve"> “LS_ABLB”</w:t>
+        <w:t xml:space="preserve"> “LS_</w:t>
+      </w:r>
+      <w:r>
+        <w:rPr>
+          <w:b/>
+          <w:bCs/>
+        </w:rPr>
+        <w:t>ADLG</w:t>
+      </w:r>
+      <w:r>
+        <w:rPr>
+          <w:b/>
+          <w:bCs/>
+        </w:rPr>
+        <w:t>”</w:t>
       </w:r>
     </w:p>
     <w:p>
@@ -253,7 +268,7 @@
           <w:b/>
           <w:bCs/>
         </w:rPr>
-        <w:t>HTTP_IN</w:t>
+        <w:t>HTTP</w:t>
       </w:r>
       <w:r>
         <w:rPr>
@@ -322,7 +337,14 @@
           <w:b/>
           <w:bCs/>
         </w:rPr>
-        <w:t>S_ABLB</w:t>
+        <w:t>S_A</w:t>
+      </w:r>
+      <w:r>
+        <w:rPr>
+          <w:b/>
+          <w:bCs/>
+        </w:rPr>
+        <w:t>DLG</w:t>
       </w:r>
       <w:r>
         <w:rPr>
@@ -458,36 +480,450 @@
         <w:t>Source properties as below</w:t>
       </w:r>
       <w:r>
+        <w:t>:</w:t>
+      </w:r>
+    </w:p>
+    <w:p>
+      <w:pPr>
+        <w:pStyle w:val="ListParagraph"/>
+      </w:pPr>
+      <w:r>
+        <w:rPr>
+          <w:noProof/>
+        </w:rPr>
+        <w:drawing>
+          <wp:inline distT="0" distB="0" distL="0" distR="0" wp14:anchorId="71145D47" wp14:editId="3B60DDC3">
+            <wp:extent cx="3872865" cy="3442335"/>
+            <wp:effectExtent l="0" t="0" r="0" b="5715"/>
+            <wp:docPr id="1563386724" name="Picture 2"/>
+            <wp:cNvGraphicFramePr>
+              <a:graphicFrameLocks xmlns:a="http://schemas.openxmlformats.org/drawingml/2006/main" noChangeAspect="1"/>
+            </wp:cNvGraphicFramePr>
+            <a:graphic xmlns:a="http://schemas.openxmlformats.org/drawingml/2006/main">
+              <a:graphicData uri="http://schemas.openxmlformats.org/drawingml/2006/picture">
+                <pic:pic xmlns:pic="http://schemas.openxmlformats.org/drawingml/2006/picture">
+                  <pic:nvPicPr>
+                    <pic:cNvPr id="0" name="Picture 2"/>
+                    <pic:cNvPicPr>
+                      <a:picLocks noChangeAspect="1" noChangeArrowheads="1"/>
+                    </pic:cNvPicPr>
+                  </pic:nvPicPr>
+                  <pic:blipFill>
+                    <a:blip r:embed="rId7">
+                      <a:extLst>
+                        <a:ext uri="{28A0092B-C50C-407E-A947-70E740481C1C}">
+                          <a14:useLocalDpi xmlns:a14="http://schemas.microsoft.com/office/drawing/2010/main" val="0"/>
+                        </a:ext>
+                      </a:extLst>
+                    </a:blip>
+                    <a:srcRect/>
+                    <a:stretch>
+                      <a:fillRect/>
+                    </a:stretch>
+                  </pic:blipFill>
+                  <pic:spPr bwMode="auto">
+                    <a:xfrm>
+                      <a:off x="0" y="0"/>
+                      <a:ext cx="3872865" cy="3442335"/>
+                    </a:xfrm>
+                    <a:prstGeom prst="rect">
+                      <a:avLst/>
+                    </a:prstGeom>
+                    <a:noFill/>
+                    <a:ln>
+                      <a:noFill/>
+                    </a:ln>
+                  </pic:spPr>
+                </pic:pic>
+              </a:graphicData>
+            </a:graphic>
+          </wp:inline>
+        </w:drawing>
+      </w:r>
+    </w:p>
+    <w:p>
+      <w:pPr>
+        <w:pStyle w:val="ListParagraph"/>
+      </w:pPr>
+      <w:r>
+        <w:t>It should be point to dataset of HTTP</w:t>
+      </w:r>
+    </w:p>
+    <w:p>
+      <w:pPr>
+        <w:pStyle w:val="ListParagraph"/>
+        <w:rPr>
+          <w:b/>
+          <w:bCs/>
+        </w:rPr>
+      </w:pPr>
+    </w:p>
+    <w:p>
+      <w:pPr>
+        <w:pStyle w:val="ListParagraph"/>
+        <w:rPr>
+          <w:b/>
+          <w:bCs/>
+        </w:rPr>
+      </w:pPr>
+    </w:p>
+    <w:p>
+      <w:pPr>
+        <w:pStyle w:val="ListParagraph"/>
+        <w:rPr>
+          <w:b/>
+          <w:bCs/>
+        </w:rPr>
+      </w:pPr>
+      <w:r>
+        <w:rPr>
+          <w:b/>
+          <w:bCs/>
+        </w:rPr>
+        <w:lastRenderedPageBreak/>
+        <w:t>Source Dataset:</w:t>
+      </w:r>
+    </w:p>
+    <w:p>
+      <w:pPr>
+        <w:pStyle w:val="ListParagraph"/>
+        <w:rPr>
+          <w:b/>
+          <w:bCs/>
+        </w:rPr>
+      </w:pPr>
+      <w:r>
+        <w:rPr>
+          <w:b/>
+          <w:bCs/>
+          <w:noProof/>
+        </w:rPr>
+        <w:drawing>
+          <wp:inline distT="0" distB="0" distL="0" distR="0" wp14:anchorId="67CCEA89" wp14:editId="7D3741D8">
+            <wp:extent cx="5730875" cy="3403600"/>
+            <wp:effectExtent l="0" t="0" r="3175" b="6350"/>
+            <wp:docPr id="1327472546" name="Picture 3"/>
+            <wp:cNvGraphicFramePr>
+              <a:graphicFrameLocks xmlns:a="http://schemas.openxmlformats.org/drawingml/2006/main" noChangeAspect="1"/>
+            </wp:cNvGraphicFramePr>
+            <a:graphic xmlns:a="http://schemas.openxmlformats.org/drawingml/2006/main">
+              <a:graphicData uri="http://schemas.openxmlformats.org/drawingml/2006/picture">
+                <pic:pic xmlns:pic="http://schemas.openxmlformats.org/drawingml/2006/picture">
+                  <pic:nvPicPr>
+                    <pic:cNvPr id="0" name="Picture 3"/>
+                    <pic:cNvPicPr>
+                      <a:picLocks noChangeAspect="1" noChangeArrowheads="1"/>
+                    </pic:cNvPicPr>
+                  </pic:nvPicPr>
+                  <pic:blipFill>
+                    <a:blip r:embed="rId8">
+                      <a:extLst>
+                        <a:ext uri="{28A0092B-C50C-407E-A947-70E740481C1C}">
+                          <a14:useLocalDpi xmlns:a14="http://schemas.microsoft.com/office/drawing/2010/main" val="0"/>
+                        </a:ext>
+                      </a:extLst>
+                    </a:blip>
+                    <a:srcRect/>
+                    <a:stretch>
+                      <a:fillRect/>
+                    </a:stretch>
+                  </pic:blipFill>
+                  <pic:spPr bwMode="auto">
+                    <a:xfrm>
+                      <a:off x="0" y="0"/>
+                      <a:ext cx="5730875" cy="3403600"/>
+                    </a:xfrm>
+                    <a:prstGeom prst="rect">
+                      <a:avLst/>
+                    </a:prstGeom>
+                    <a:noFill/>
+                    <a:ln>
+                      <a:noFill/>
+                    </a:ln>
+                  </pic:spPr>
+                </pic:pic>
+              </a:graphicData>
+            </a:graphic>
+          </wp:inline>
+        </w:drawing>
+      </w:r>
+    </w:p>
+    <w:p>
+      <w:pPr>
+        <w:rPr>
+          <w:b/>
+          <w:bCs/>
+        </w:rPr>
+      </w:pPr>
+      <w:r>
+        <w:t xml:space="preserve">     </w:t>
+      </w:r>
+    </w:p>
+    <w:p>
+      <w:pPr>
+        <w:rPr>
+          <w:b/>
+          <w:bCs/>
+        </w:rPr>
+      </w:pPr>
+      <w:r>
+        <w:rPr>
+          <w:b/>
+          <w:bCs/>
+        </w:rPr>
+        <w:t xml:space="preserve">    </w:t>
+      </w:r>
+    </w:p>
+    <w:p>
+      <w:pPr>
+        <w:rPr>
+          <w:b/>
+          <w:bCs/>
+        </w:rPr>
+      </w:pPr>
+    </w:p>
+    <w:p>
+      <w:pPr>
+        <w:rPr>
+          <w:b/>
+          <w:bCs/>
+        </w:rPr>
+      </w:pPr>
+    </w:p>
+    <w:p>
+      <w:pPr>
+        <w:rPr>
+          <w:b/>
+          <w:bCs/>
+        </w:rPr>
+      </w:pPr>
+    </w:p>
+    <w:p>
+      <w:pPr>
+        <w:rPr>
+          <w:b/>
+          <w:bCs/>
+        </w:rPr>
+      </w:pPr>
+    </w:p>
+    <w:p>
+      <w:pPr>
+        <w:rPr>
+          <w:b/>
+          <w:bCs/>
+        </w:rPr>
+      </w:pPr>
+    </w:p>
+    <w:p>
+      <w:pPr>
+        <w:rPr>
+          <w:b/>
+          <w:bCs/>
+        </w:rPr>
+      </w:pPr>
+    </w:p>
+    <w:p>
+      <w:pPr>
+        <w:rPr>
+          <w:b/>
+          <w:bCs/>
+        </w:rPr>
+      </w:pPr>
+    </w:p>
+    <w:p>
+      <w:pPr>
+        <w:rPr>
+          <w:b/>
+          <w:bCs/>
+        </w:rPr>
+      </w:pPr>
+    </w:p>
+    <w:p>
+      <w:pPr>
+        <w:rPr>
+          <w:b/>
+          <w:bCs/>
+        </w:rPr>
+      </w:pPr>
+    </w:p>
+    <w:p>
+      <w:pPr>
+        <w:rPr>
+          <w:b/>
+          <w:bCs/>
+        </w:rPr>
+      </w:pPr>
+    </w:p>
+    <w:p>
+      <w:pPr>
+        <w:rPr>
+          <w:b/>
+          <w:bCs/>
+        </w:rPr>
+      </w:pPr>
+    </w:p>
+    <w:p>
+      <w:pPr>
+        <w:rPr>
+          <w:b/>
+          <w:bCs/>
+        </w:rPr>
+      </w:pPr>
+    </w:p>
+    <w:p>
+      <w:pPr>
+        <w:rPr>
+          <w:b/>
+          <w:bCs/>
+        </w:rPr>
+      </w:pPr>
+    </w:p>
+    <w:p>
+      <w:pPr>
+        <w:rPr>
+          <w:b/>
+          <w:bCs/>
+        </w:rPr>
+      </w:pPr>
+    </w:p>
+    <w:p>
+      <w:pPr>
+        <w:rPr>
+          <w:b/>
+          <w:bCs/>
+        </w:rPr>
+      </w:pPr>
+    </w:p>
+    <w:p>
+      <w:pPr>
+        <w:rPr>
+          <w:b/>
+          <w:bCs/>
+        </w:rPr>
+      </w:pPr>
+    </w:p>
+    <w:p>
+      <w:pPr>
+        <w:rPr>
+          <w:b/>
+          <w:bCs/>
+        </w:rPr>
+      </w:pPr>
+      <w:r>
+        <w:rPr>
+          <w:b/>
+          <w:bCs/>
+        </w:rPr>
+        <w:lastRenderedPageBreak/>
+        <w:t>Source Linked Services</w:t>
+      </w:r>
+      <w:r>
+        <w:rPr>
+          <w:b/>
+          <w:bCs/>
+        </w:rPr>
+        <w:t>:</w:t>
+      </w:r>
+    </w:p>
+    <w:p>
+      <w:pPr>
+        <w:rPr>
+          <w:b/>
+          <w:bCs/>
+        </w:rPr>
+      </w:pPr>
+      <w:r>
+        <w:rPr>
+          <w:b/>
+          <w:bCs/>
+        </w:rPr>
+        <w:t xml:space="preserve">      </w:t>
+      </w:r>
+      <w:hyperlink r:id="rId9" w:history="1">
+        <w:r>
+          <w:rPr>
+            <w:rStyle w:val="Hyperlink"/>
+            <w:b/>
+            <w:bCs/>
+          </w:rPr>
+          <w:t>https://hub.dummyapis.com/employee</w:t>
+        </w:r>
+      </w:hyperlink>
+      <w:r>
+        <w:rPr>
+          <w:b/>
+          <w:bCs/>
+        </w:rPr>
         <w:t xml:space="preserve"> </w:t>
       </w:r>
-      <w:r>
-        <w:rPr>
-          <w:b/>
-          <w:bCs/>
-          <w:color w:val="FF0000"/>
-        </w:rPr>
-        <w:t>(TBC)</w:t>
-      </w:r>
-      <w:r>
-        <w:rPr>
-          <w:b/>
-          <w:bCs/>
-          <w:color w:val="FF0000"/>
-        </w:rPr>
-        <w:t>.</w:t>
-      </w:r>
-      <w:r>
-        <w:rPr>
-          <w:color w:val="FF0000"/>
-        </w:rPr>
-        <w:t xml:space="preserve"> </w:t>
-      </w:r>
-      <w:r>
-        <w:t xml:space="preserve">It should be point to dataset </w:t>
-      </w:r>
-      <w:r>
-        <w:t>of HTTP</w:t>
-      </w:r>
+    </w:p>
+    <w:p>
+      <w:pPr>
+        <w:rPr>
+          <w:b/>
+          <w:bCs/>
+        </w:rPr>
+      </w:pPr>
+      <w:r>
+        <w:rPr>
+          <w:b/>
+          <w:bCs/>
+          <w:noProof/>
+        </w:rPr>
+        <w:drawing>
+          <wp:inline distT="0" distB="0" distL="0" distR="0" wp14:anchorId="3A22FA98" wp14:editId="2B1FB72C">
+            <wp:extent cx="4376420" cy="4855845"/>
+            <wp:effectExtent l="0" t="0" r="5080" b="1905"/>
+            <wp:docPr id="1778648649" name="Picture 4"/>
+            <wp:cNvGraphicFramePr>
+              <a:graphicFrameLocks xmlns:a="http://schemas.openxmlformats.org/drawingml/2006/main" noChangeAspect="1"/>
+            </wp:cNvGraphicFramePr>
+            <a:graphic xmlns:a="http://schemas.openxmlformats.org/drawingml/2006/main">
+              <a:graphicData uri="http://schemas.openxmlformats.org/drawingml/2006/picture">
+                <pic:pic xmlns:pic="http://schemas.openxmlformats.org/drawingml/2006/picture">
+                  <pic:nvPicPr>
+                    <pic:cNvPr id="0" name="Picture 4"/>
+                    <pic:cNvPicPr>
+                      <a:picLocks noChangeAspect="1" noChangeArrowheads="1"/>
+                    </pic:cNvPicPr>
+                  </pic:nvPicPr>
+                  <pic:blipFill>
+                    <a:blip r:embed="rId10">
+                      <a:extLst>
+                        <a:ext uri="{28A0092B-C50C-407E-A947-70E740481C1C}">
+                          <a14:useLocalDpi xmlns:a14="http://schemas.microsoft.com/office/drawing/2010/main" val="0"/>
+                        </a:ext>
+                      </a:extLst>
+                    </a:blip>
+                    <a:srcRect/>
+                    <a:stretch>
+                      <a:fillRect/>
+                    </a:stretch>
+                  </pic:blipFill>
+                  <pic:spPr bwMode="auto">
+                    <a:xfrm>
+                      <a:off x="0" y="0"/>
+                      <a:ext cx="4376420" cy="4855845"/>
+                    </a:xfrm>
+                    <a:prstGeom prst="rect">
+                      <a:avLst/>
+                    </a:prstGeom>
+                    <a:noFill/>
+                    <a:ln>
+                      <a:noFill/>
+                    </a:ln>
+                  </pic:spPr>
+                </pic:pic>
+              </a:graphicData>
+            </a:graphic>
+          </wp:inline>
+        </w:drawing>
+      </w:r>
+    </w:p>
+    <w:p>
+      <w:pPr>
+        <w:pStyle w:val="ListParagraph"/>
+      </w:pPr>
     </w:p>
     <w:p>
       <w:pPr>
@@ -501,30 +937,156 @@
         <w:t>Sink Properties as below</w:t>
       </w:r>
       <w:r>
-        <w:t xml:space="preserve"> </w:t>
-      </w:r>
-      <w:r>
-        <w:rPr>
-          <w:b/>
-          <w:bCs/>
-          <w:color w:val="FF0000"/>
-        </w:rPr>
-        <w:t>(TBC)</w:t>
-      </w:r>
-      <w:r>
-        <w:rPr>
-          <w:b/>
-          <w:bCs/>
-          <w:color w:val="FF0000"/>
-        </w:rPr>
-        <w:t>.</w:t>
-      </w:r>
-      <w:r>
-        <w:rPr>
-          <w:color w:val="FF0000"/>
-        </w:rPr>
-        <w:t xml:space="preserve"> </w:t>
-      </w:r>
+        <w:t>:</w:t>
+      </w:r>
+    </w:p>
+    <w:p>
+      <w:pPr>
+        <w:pStyle w:val="ListParagraph"/>
+      </w:pPr>
+      <w:r>
+        <w:rPr>
+          <w:noProof/>
+        </w:rPr>
+        <w:drawing>
+          <wp:inline distT="0" distB="0" distL="0" distR="0" wp14:anchorId="54E80624" wp14:editId="329B9FFD">
+            <wp:extent cx="3853815" cy="2939415"/>
+            <wp:effectExtent l="0" t="0" r="0" b="0"/>
+            <wp:docPr id="1188606400" name="Picture 5"/>
+            <wp:cNvGraphicFramePr>
+              <a:graphicFrameLocks xmlns:a="http://schemas.openxmlformats.org/drawingml/2006/main" noChangeAspect="1"/>
+            </wp:cNvGraphicFramePr>
+            <a:graphic xmlns:a="http://schemas.openxmlformats.org/drawingml/2006/main">
+              <a:graphicData uri="http://schemas.openxmlformats.org/drawingml/2006/picture">
+                <pic:pic xmlns:pic="http://schemas.openxmlformats.org/drawingml/2006/picture">
+                  <pic:nvPicPr>
+                    <pic:cNvPr id="0" name="Picture 5"/>
+                    <pic:cNvPicPr>
+                      <a:picLocks noChangeAspect="1" noChangeArrowheads="1"/>
+                    </pic:cNvPicPr>
+                  </pic:nvPicPr>
+                  <pic:blipFill>
+                    <a:blip r:embed="rId11">
+                      <a:extLst>
+                        <a:ext uri="{28A0092B-C50C-407E-A947-70E740481C1C}">
+                          <a14:useLocalDpi xmlns:a14="http://schemas.microsoft.com/office/drawing/2010/main" val="0"/>
+                        </a:ext>
+                      </a:extLst>
+                    </a:blip>
+                    <a:srcRect/>
+                    <a:stretch>
+                      <a:fillRect/>
+                    </a:stretch>
+                  </pic:blipFill>
+                  <pic:spPr bwMode="auto">
+                    <a:xfrm>
+                      <a:off x="0" y="0"/>
+                      <a:ext cx="3853815" cy="2939415"/>
+                    </a:xfrm>
+                    <a:prstGeom prst="rect">
+                      <a:avLst/>
+                    </a:prstGeom>
+                    <a:noFill/>
+                    <a:ln>
+                      <a:noFill/>
+                    </a:ln>
+                  </pic:spPr>
+                </pic:pic>
+              </a:graphicData>
+            </a:graphic>
+          </wp:inline>
+        </w:drawing>
+      </w:r>
+    </w:p>
+    <w:p>
+      <w:pPr>
+        <w:pStyle w:val="ListParagraph"/>
+        <w:rPr>
+          <w:b/>
+          <w:bCs/>
+        </w:rPr>
+      </w:pPr>
+      <w:r>
+        <w:rPr>
+          <w:b/>
+          <w:bCs/>
+        </w:rPr>
+        <w:lastRenderedPageBreak/>
+        <w:t>Sink Dataset:</w:t>
+      </w:r>
+    </w:p>
+    <w:p>
+      <w:pPr>
+        <w:pStyle w:val="ListParagraph"/>
+        <w:rPr>
+          <w:b/>
+          <w:bCs/>
+        </w:rPr>
+      </w:pPr>
+      <w:r>
+        <w:rPr>
+          <w:b/>
+          <w:bCs/>
+          <w:noProof/>
+        </w:rPr>
+        <w:drawing>
+          <wp:inline distT="0" distB="0" distL="0" distR="0" wp14:anchorId="1EFD46ED" wp14:editId="203CD57C">
+            <wp:extent cx="4528185" cy="3916680"/>
+            <wp:effectExtent l="0" t="0" r="5715" b="7620"/>
+            <wp:docPr id="2100764477" name="Picture 6"/>
+            <wp:cNvGraphicFramePr>
+              <a:graphicFrameLocks xmlns:a="http://schemas.openxmlformats.org/drawingml/2006/main" noChangeAspect="1"/>
+            </wp:cNvGraphicFramePr>
+            <a:graphic xmlns:a="http://schemas.openxmlformats.org/drawingml/2006/main">
+              <a:graphicData uri="http://schemas.openxmlformats.org/drawingml/2006/picture">
+                <pic:pic xmlns:pic="http://schemas.openxmlformats.org/drawingml/2006/picture">
+                  <pic:nvPicPr>
+                    <pic:cNvPr id="0" name="Picture 6"/>
+                    <pic:cNvPicPr>
+                      <a:picLocks noChangeAspect="1" noChangeArrowheads="1"/>
+                    </pic:cNvPicPr>
+                  </pic:nvPicPr>
+                  <pic:blipFill>
+                    <a:blip r:embed="rId12">
+                      <a:extLst>
+                        <a:ext uri="{28A0092B-C50C-407E-A947-70E740481C1C}">
+                          <a14:useLocalDpi xmlns:a14="http://schemas.microsoft.com/office/drawing/2010/main" val="0"/>
+                        </a:ext>
+                      </a:extLst>
+                    </a:blip>
+                    <a:srcRect/>
+                    <a:stretch>
+                      <a:fillRect/>
+                    </a:stretch>
+                  </pic:blipFill>
+                  <pic:spPr bwMode="auto">
+                    <a:xfrm>
+                      <a:off x="0" y="0"/>
+                      <a:ext cx="4528185" cy="3916680"/>
+                    </a:xfrm>
+                    <a:prstGeom prst="rect">
+                      <a:avLst/>
+                    </a:prstGeom>
+                    <a:noFill/>
+                    <a:ln>
+                      <a:noFill/>
+                    </a:ln>
+                  </pic:spPr>
+                </pic:pic>
+              </a:graphicData>
+            </a:graphic>
+          </wp:inline>
+        </w:drawing>
+      </w:r>
+    </w:p>
+    <w:p>
+      <w:pPr>
+        <w:pStyle w:val="ListParagraph"/>
+        <w:rPr>
+          <w:b/>
+          <w:bCs/>
+        </w:rPr>
+      </w:pPr>
     </w:p>
     <w:p>
       <w:pPr>
@@ -538,7 +1100,7 @@
         <w:t xml:space="preserve">Check Azure </w:t>
       </w:r>
       <w:r>
-        <w:t>Blob Storage</w:t>
+        <w:t>Data Lake Gen 2</w:t>
       </w:r>
       <w:r>
         <w:t xml:space="preserve"> </w:t>
@@ -583,7 +1145,16 @@
         </w:numPr>
       </w:pPr>
       <w:r>
-        <w:t xml:space="preserve">Check Azure Blob Storage “output” Container. </w:t>
+        <w:t>Now again c</w:t>
+      </w:r>
+      <w:r>
+        <w:t xml:space="preserve">heck </w:t>
+      </w:r>
+      <w:r>
+        <w:t xml:space="preserve">Azure Data Lake Gen 2 </w:t>
+      </w:r>
+      <w:r>
+        <w:t xml:space="preserve">“output” Container. </w:t>
       </w:r>
     </w:p>
     <w:p>
@@ -602,12 +1173,12 @@
     </w:p>
     <w:p/>
     <w:sectPr>
-      <w:headerReference w:type="even" r:id="rId7"/>
-      <w:headerReference w:type="default" r:id="rId8"/>
-      <w:footerReference w:type="even" r:id="rId9"/>
-      <w:footerReference w:type="default" r:id="rId10"/>
-      <w:headerReference w:type="first" r:id="rId11"/>
-      <w:footerReference w:type="first" r:id="rId12"/>
+      <w:headerReference w:type="even" r:id="rId13"/>
+      <w:headerReference w:type="default" r:id="rId14"/>
+      <w:footerReference w:type="even" r:id="rId15"/>
+      <w:footerReference w:type="default" r:id="rId16"/>
+      <w:headerReference w:type="first" r:id="rId17"/>
+      <w:footerReference w:type="first" r:id="rId18"/>
       <w:pgSz w:w="11906" w:h="16838"/>
       <w:pgMar w:top="1440" w:right="1440" w:bottom="1440" w:left="1440" w:header="708" w:footer="708" w:gutter="0"/>
       <w:cols w:space="708"/>
@@ -2277,6 +2848,29 @@
     <w:uiPriority w:val="99"/>
     <w:rsid w:val="0089101B"/>
   </w:style>
+  <w:style w:type="character" w:styleId="Hyperlink">
+    <w:name w:val="Hyperlink"/>
+    <w:basedOn w:val="DefaultParagraphFont"/>
+    <w:uiPriority w:val="99"/>
+    <w:unhideWhenUsed/>
+    <w:rsid w:val="00113E1A"/>
+    <w:rPr>
+      <w:color w:val="0563C1" w:themeColor="hyperlink"/>
+      <w:u w:val="single"/>
+    </w:rPr>
+  </w:style>
+  <w:style w:type="character" w:styleId="UnresolvedMention">
+    <w:name w:val="Unresolved Mention"/>
+    <w:basedOn w:val="DefaultParagraphFont"/>
+    <w:uiPriority w:val="99"/>
+    <w:semiHidden/>
+    <w:unhideWhenUsed/>
+    <w:rsid w:val="00113E1A"/>
+    <w:rPr>
+      <w:color w:val="605E5C"/>
+      <w:shd w:val="clear" w:color="auto" w:fill="E1DFDD"/>
+    </w:rPr>
+  </w:style>
 </w:styles>
 </file>
 

</xml_diff>